<commit_message>
Add answer Lab 7
</commit_message>
<xml_diff>
--- a/Отчёты/Lab7.docx
+++ b/Отчёты/Lab7.docx
@@ -1,6 +1,6 @@
 
 <file path=word/document.xml><?xml version="1.0" encoding="utf-8"?>
-<w:document xmlns:wpc="http://schemas.microsoft.com/office/word/2010/wordprocessingCanvas" xmlns:cx="http://schemas.microsoft.com/office/drawing/2014/chartex" xmlns:cx1="http://schemas.microsoft.com/office/drawing/2015/9/8/chartex" xmlns:mc="http://schemas.openxmlformats.org/markup-compatibility/2006" xmlns:o="urn:schemas-microsoft-com:office:office" xmlns:r="http://schemas.openxmlformats.org/officeDocument/2006/relationships" xmlns:m="http://schemas.openxmlformats.org/officeDocument/2006/math" xmlns:v="urn:schemas-microsoft-com:vml" xmlns:wp14="http://schemas.microsoft.com/office/word/2010/wordprocessingDrawing" xmlns:wp="http://schemas.openxmlformats.org/drawingml/2006/wordprocessingDrawing" xmlns:w10="urn:schemas-microsoft-com:office:word" xmlns:w="http://schemas.openxmlformats.org/wordprocessingml/2006/main" xmlns:w14="http://schemas.microsoft.com/office/word/2010/wordml" xmlns:w15="http://schemas.microsoft.com/office/word/2012/wordml" xmlns:w16se="http://schemas.microsoft.com/office/word/2015/wordml/symex" xmlns:wpg="http://schemas.microsoft.com/office/word/2010/wordprocessingGroup" xmlns:wpi="http://schemas.microsoft.com/office/word/2010/wordprocessingInk" xmlns:wne="http://schemas.microsoft.com/office/word/2006/wordml" xmlns:wps="http://schemas.microsoft.com/office/word/2010/wordprocessingShape" mc:Ignorable="w14 w15 w16se wp14">
+<w:document xmlns:wpc="http://schemas.microsoft.com/office/word/2010/wordprocessingCanvas" xmlns:mc="http://schemas.openxmlformats.org/markup-compatibility/2006" xmlns:o="urn:schemas-microsoft-com:office:office" xmlns:r="http://schemas.openxmlformats.org/officeDocument/2006/relationships" xmlns:m="http://schemas.openxmlformats.org/officeDocument/2006/math" xmlns:v="urn:schemas-microsoft-com:vml" xmlns:wp14="http://schemas.microsoft.com/office/word/2010/wordprocessingDrawing" xmlns:wp="http://schemas.openxmlformats.org/drawingml/2006/wordprocessingDrawing" xmlns:w10="urn:schemas-microsoft-com:office:word" xmlns:w="http://schemas.openxmlformats.org/wordprocessingml/2006/main" xmlns:w14="http://schemas.microsoft.com/office/word/2010/wordml" xmlns:w15="http://schemas.microsoft.com/office/word/2012/wordml" xmlns:wpg="http://schemas.microsoft.com/office/word/2010/wordprocessingGroup" xmlns:wpi="http://schemas.microsoft.com/office/word/2010/wordprocessingInk" xmlns:wne="http://schemas.microsoft.com/office/word/2006/wordml" xmlns:wps="http://schemas.microsoft.com/office/word/2010/wordprocessingShape" mc:Ignorable="w14 w15 wp14">
   <w:body>
     <w:p>
       <w:pPr>
@@ -967,12 +967,379 @@
           <w:tab w:val="left" w:pos="3105"/>
         </w:tabs>
         <w:rPr>
-          <w:rFonts w:ascii="Times New Roman" w:hAnsi="Times New Roman" w:cs="Times New Roman"/>
-          <w:sz w:val="28"/>
-        </w:rPr>
-      </w:pPr>
+          <w:rFonts w:ascii="Arial" w:hAnsi="Arial" w:cs="Arial"/>
+          <w:color w:val="333333"/>
+          <w:sz w:val="32"/>
+          <w:szCs w:val="32"/>
+          <w:shd w:val="clear" w:color="auto" w:fill="FFFFFF"/>
+        </w:rPr>
+      </w:pPr>
+      <w:r>
+        <w:rPr>
+          <w:rFonts w:ascii="Arial" w:hAnsi="Arial" w:cs="Arial"/>
+          <w:sz w:val="32"/>
+          <w:szCs w:val="32"/>
+        </w:rPr>
+        <w:t>3</w:t>
+      </w:r>
+      <w:r>
+        <w:rPr>
+          <w:rFonts w:ascii="Arial" w:hAnsi="Arial" w:cs="Arial"/>
+          <w:sz w:val="32"/>
+          <w:szCs w:val="32"/>
+        </w:rPr>
+        <w:t>.</w:t>
+      </w:r>
+      <w:r>
+        <w:rPr>
+          <w:rFonts w:ascii="Arial" w:hAnsi="Arial" w:cs="Arial"/>
+          <w:color w:val="333333"/>
+          <w:sz w:val="32"/>
+          <w:szCs w:val="32"/>
+          <w:shd w:val="clear" w:color="auto" w:fill="FFFFFF"/>
+        </w:rPr>
+        <w:t>Ответы на вопросы</w:t>
+      </w:r>
+    </w:p>
+    <w:p>
+      <w:pPr>
+        <w:tabs>
+          <w:tab w:val="left" w:pos="3105"/>
+        </w:tabs>
+        <w:rPr>
+          <w:rFonts w:ascii="Times New Roman" w:hAnsi="Times New Roman" w:cs="Times New Roman"/>
+          <w:sz w:val="28"/>
+        </w:rPr>
+      </w:pPr>
+      <w:r>
+        <w:rPr>
+          <w:rFonts w:ascii="Times New Roman" w:hAnsi="Times New Roman" w:cs="Times New Roman"/>
+          <w:sz w:val="28"/>
+        </w:rPr>
+        <w:t xml:space="preserve">1. В каком случае вы предпочтете сервис-ориентированную архитектуру вместо монолитной? Приведите ваши </w:t>
+      </w:r>
+      <w:r>
+        <w:rPr>
+          <w:rFonts w:ascii="Times New Roman" w:hAnsi="Times New Roman" w:cs="Times New Roman"/>
+          <w:sz w:val="28"/>
+        </w:rPr>
+        <w:t>рассуждения по данному вопросу.</w:t>
+      </w:r>
+    </w:p>
+    <w:p>
+      <w:pPr>
+        <w:tabs>
+          <w:tab w:val="left" w:pos="3105"/>
+        </w:tabs>
+        <w:rPr>
+          <w:rFonts w:ascii="Times New Roman" w:hAnsi="Times New Roman" w:cs="Times New Roman"/>
+          <w:sz w:val="28"/>
+        </w:rPr>
+      </w:pPr>
+      <w:r>
+        <w:rPr>
+          <w:rFonts w:ascii="Times New Roman" w:hAnsi="Times New Roman" w:cs="Times New Roman"/>
+          <w:sz w:val="28"/>
+        </w:rPr>
+        <w:t>Сервис-ориентированную архитектуру стоит использовать в больших проектах для придания им гибкости. Со временем любая программа становится громоздкой и сложной. В неё становится тяжело добавлять новые технологии. Так же всё больше времени тратит поиск ошибок и их исправление.</w:t>
+      </w:r>
+    </w:p>
+    <w:p>
+      <w:pPr>
+        <w:tabs>
+          <w:tab w:val="left" w:pos="3105"/>
+        </w:tabs>
+        <w:rPr>
+          <w:rFonts w:ascii="Times New Roman" w:hAnsi="Times New Roman" w:cs="Times New Roman"/>
+          <w:sz w:val="28"/>
+        </w:rPr>
+      </w:pPr>
+      <w:r>
+        <w:rPr>
+          <w:rFonts w:ascii="Times New Roman" w:hAnsi="Times New Roman" w:cs="Times New Roman"/>
+          <w:sz w:val="28"/>
+        </w:rPr>
+        <w:t>Если монолитное приложение разбить на несколько сервисов, то размер программ уменьшится, станет возможна параллельная разработка и использование разного стека технологий для решения разных проблем.</w:t>
+      </w:r>
+    </w:p>
+    <w:p>
+      <w:pPr>
+        <w:tabs>
+          <w:tab w:val="left" w:pos="3105"/>
+        </w:tabs>
+        <w:rPr>
+          <w:rFonts w:ascii="Times New Roman" w:hAnsi="Times New Roman" w:cs="Times New Roman"/>
+          <w:sz w:val="28"/>
+        </w:rPr>
+      </w:pPr>
+      <w:r>
+        <w:rPr>
+          <w:rFonts w:ascii="Times New Roman" w:hAnsi="Times New Roman" w:cs="Times New Roman"/>
+          <w:sz w:val="28"/>
+        </w:rPr>
+        <w:t>2. В чем заключается смысл использования UDDI-реестров в промышленных SOA-системах? Можно ли обойтись без реестров?</w:t>
+      </w:r>
+    </w:p>
+    <w:p>
+      <w:pPr>
+        <w:tabs>
+          <w:tab w:val="left" w:pos="3105"/>
+        </w:tabs>
+        <w:rPr>
+          <w:rFonts w:ascii="Times New Roman" w:hAnsi="Times New Roman" w:cs="Times New Roman"/>
+          <w:sz w:val="28"/>
+        </w:rPr>
+      </w:pPr>
+      <w:r>
+        <w:rPr>
+          <w:rFonts w:ascii="Times New Roman" w:hAnsi="Times New Roman" w:cs="Times New Roman"/>
+          <w:sz w:val="28"/>
+        </w:rPr>
+        <w:t>В промышленные SOA-системы очень сложны. В них может существовать сотни сервисов. А так как такие системы быстро развиваются, каждый день появляются новые или меняются требования к старым. UDDI-реестр для таки систем необходим. Он не только предоставляет удобный механизм поиска этих сервисов по необходимым критериям, но и хранит техническую информацию о этих сервисах, а также информацию как к этим сервисам обратиться.</w:t>
+      </w:r>
+    </w:p>
+    <w:p>
+      <w:pPr>
+        <w:tabs>
+          <w:tab w:val="left" w:pos="3105"/>
+        </w:tabs>
+        <w:rPr>
+          <w:rFonts w:ascii="Times New Roman" w:hAnsi="Times New Roman" w:cs="Times New Roman"/>
+          <w:sz w:val="28"/>
+        </w:rPr>
+      </w:pPr>
+      <w:r>
+        <w:rPr>
+          <w:rFonts w:ascii="Times New Roman" w:hAnsi="Times New Roman" w:cs="Times New Roman"/>
+          <w:sz w:val="28"/>
+        </w:rPr>
+        <w:t>Возможно можно обойдись без UDDI-реестра если в кампании правильно и своевременно ведётся документация и записываются изменения, происходящие с сервисами. Но искать необходимый сервис таким способом будет сложнее.</w:t>
+      </w:r>
+    </w:p>
+    <w:p>
+      <w:pPr>
+        <w:tabs>
+          <w:tab w:val="left" w:pos="3105"/>
+        </w:tabs>
+        <w:rPr>
+          <w:rFonts w:ascii="Times New Roman" w:hAnsi="Times New Roman" w:cs="Times New Roman"/>
+          <w:sz w:val="28"/>
+        </w:rPr>
+      </w:pPr>
+    </w:p>
+    <w:p>
+      <w:pPr>
+        <w:tabs>
+          <w:tab w:val="left" w:pos="3105"/>
+        </w:tabs>
+        <w:rPr>
+          <w:rFonts w:ascii="Times New Roman" w:hAnsi="Times New Roman" w:cs="Times New Roman"/>
+          <w:sz w:val="28"/>
+        </w:rPr>
+      </w:pPr>
+      <w:r>
+        <w:rPr>
+          <w:rFonts w:ascii="Times New Roman" w:hAnsi="Times New Roman" w:cs="Times New Roman"/>
+          <w:sz w:val="28"/>
+        </w:rPr>
+        <w:lastRenderedPageBreak/>
+        <w:t>3. Для чего используются такие компоненты SOA, как ESB? Можно ли обойтись без них?</w:t>
+      </w:r>
+    </w:p>
+    <w:p>
+      <w:pPr>
+        <w:tabs>
+          <w:tab w:val="left" w:pos="3105"/>
+        </w:tabs>
+        <w:rPr>
+          <w:rFonts w:ascii="Times New Roman" w:hAnsi="Times New Roman" w:cs="Times New Roman"/>
+          <w:sz w:val="28"/>
+        </w:rPr>
+      </w:pPr>
+      <w:r>
+        <w:rPr>
+          <w:rFonts w:ascii="Times New Roman" w:hAnsi="Times New Roman" w:cs="Times New Roman"/>
+          <w:sz w:val="28"/>
+        </w:rPr>
+        <w:t>ESB – это инструмент который занимается передачей сообщений между сервисами. ESB занимается маршрутизацией сообщений, отвечает за гарантированную доставку сообщений сервисам, предоставляет общий интерфейс общения между сервисами, может обрабатывать и агрегировать сообщения.</w:t>
+      </w:r>
+    </w:p>
+    <w:p>
+      <w:pPr>
+        <w:tabs>
+          <w:tab w:val="left" w:pos="3105"/>
+        </w:tabs>
+        <w:rPr>
+          <w:rFonts w:ascii="Times New Roman" w:hAnsi="Times New Roman" w:cs="Times New Roman"/>
+          <w:sz w:val="28"/>
+        </w:rPr>
+      </w:pPr>
+      <w:r>
+        <w:rPr>
+          <w:rFonts w:ascii="Times New Roman" w:hAnsi="Times New Roman" w:cs="Times New Roman"/>
+          <w:sz w:val="28"/>
+        </w:rPr>
+        <w:t>Без него можно обойтись если описать и разработать модель взаимодействия сервисов заранее. Но это редко бывает возможно так как современные с</w:t>
+      </w:r>
+      <w:r>
+        <w:rPr>
+          <w:rFonts w:ascii="Times New Roman" w:hAnsi="Times New Roman" w:cs="Times New Roman"/>
+          <w:sz w:val="28"/>
+        </w:rPr>
+        <w:t>истемы быстро растут</w:t>
+      </w:r>
       <w:bookmarkStart w:id="0" w:name="_GoBack"/>
       <w:bookmarkEnd w:id="0"/>
+      <w:r>
+        <w:rPr>
+          <w:rFonts w:ascii="Times New Roman" w:hAnsi="Times New Roman" w:cs="Times New Roman"/>
+          <w:sz w:val="28"/>
+        </w:rPr>
+        <w:t>,</w:t>
+      </w:r>
+      <w:r>
+        <w:rPr>
+          <w:rFonts w:ascii="Times New Roman" w:hAnsi="Times New Roman" w:cs="Times New Roman"/>
+          <w:sz w:val="28"/>
+        </w:rPr>
+        <w:t xml:space="preserve"> а новые требования к ним появляются чуть ли не каждый день.</w:t>
+      </w:r>
+    </w:p>
+    <w:p>
+      <w:pPr>
+        <w:tabs>
+          <w:tab w:val="left" w:pos="3105"/>
+        </w:tabs>
+        <w:rPr>
+          <w:rFonts w:ascii="Times New Roman" w:hAnsi="Times New Roman" w:cs="Times New Roman"/>
+          <w:sz w:val="28"/>
+        </w:rPr>
+      </w:pPr>
+      <w:r>
+        <w:rPr>
+          <w:rFonts w:ascii="Times New Roman" w:hAnsi="Times New Roman" w:cs="Times New Roman"/>
+          <w:sz w:val="28"/>
+        </w:rPr>
+        <w:t xml:space="preserve">4. Предположим Вам нужно спроектировать </w:t>
+      </w:r>
+      <w:proofErr w:type="spellStart"/>
+      <w:r>
+        <w:rPr>
+          <w:rFonts w:ascii="Times New Roman" w:hAnsi="Times New Roman" w:cs="Times New Roman"/>
+          <w:sz w:val="28"/>
+        </w:rPr>
+        <w:t>public</w:t>
+      </w:r>
+      <w:proofErr w:type="spellEnd"/>
+      <w:r>
+        <w:rPr>
+          <w:rFonts w:ascii="Times New Roman" w:hAnsi="Times New Roman" w:cs="Times New Roman"/>
+          <w:sz w:val="28"/>
+        </w:rPr>
+        <w:t xml:space="preserve"> API для вашей системы. Что вы выберете, REST или SOAP? Какие будут основные критерии для выбора? Приведите ваши рассуждения по данному вопросу.</w:t>
+      </w:r>
+    </w:p>
+    <w:p>
+      <w:pPr>
+        <w:tabs>
+          <w:tab w:val="left" w:pos="3105"/>
+        </w:tabs>
+        <w:rPr>
+          <w:rFonts w:ascii="Times New Roman" w:hAnsi="Times New Roman" w:cs="Times New Roman"/>
+          <w:sz w:val="28"/>
+        </w:rPr>
+      </w:pPr>
+      <w:r>
+        <w:rPr>
+          <w:rFonts w:ascii="Times New Roman" w:hAnsi="Times New Roman" w:cs="Times New Roman"/>
+          <w:sz w:val="28"/>
+        </w:rPr>
+        <w:t xml:space="preserve">Всё зависит от того сколько будет пользователей у этого </w:t>
+      </w:r>
+      <w:proofErr w:type="spellStart"/>
+      <w:r>
+        <w:rPr>
+          <w:rFonts w:ascii="Times New Roman" w:hAnsi="Times New Roman" w:cs="Times New Roman"/>
+          <w:sz w:val="28"/>
+        </w:rPr>
+        <w:t>api</w:t>
+      </w:r>
+      <w:proofErr w:type="spellEnd"/>
+      <w:r>
+        <w:rPr>
+          <w:rFonts w:ascii="Times New Roman" w:hAnsi="Times New Roman" w:cs="Times New Roman"/>
+          <w:sz w:val="28"/>
+        </w:rPr>
+        <w:t xml:space="preserve"> и с какой целью они будут его использовать.</w:t>
+      </w:r>
+    </w:p>
+    <w:p>
+      <w:pPr>
+        <w:tabs>
+          <w:tab w:val="left" w:pos="3105"/>
+        </w:tabs>
+        <w:rPr>
+          <w:rFonts w:ascii="Times New Roman" w:hAnsi="Times New Roman" w:cs="Times New Roman"/>
+          <w:sz w:val="28"/>
+        </w:rPr>
+      </w:pPr>
+      <w:r>
+        <w:rPr>
+          <w:rFonts w:ascii="Times New Roman" w:hAnsi="Times New Roman" w:cs="Times New Roman"/>
+          <w:sz w:val="28"/>
+        </w:rPr>
+        <w:t xml:space="preserve">Главным преимуществом REST в отличие от </w:t>
+      </w:r>
+      <w:proofErr w:type="spellStart"/>
+      <w:r>
+        <w:rPr>
+          <w:rFonts w:ascii="Times New Roman" w:hAnsi="Times New Roman" w:cs="Times New Roman"/>
+          <w:sz w:val="28"/>
+        </w:rPr>
+        <w:t>soap</w:t>
+      </w:r>
+      <w:proofErr w:type="spellEnd"/>
+      <w:r>
+        <w:rPr>
+          <w:rFonts w:ascii="Times New Roman" w:hAnsi="Times New Roman" w:cs="Times New Roman"/>
+          <w:sz w:val="28"/>
+        </w:rPr>
+        <w:t xml:space="preserve"> является более меньшие издержки при общении между сервисами. REST может использовать использует множество разных форматов общения и размер сообщения REST из-за отсутствия стандартизации меньше чем у SOAP.</w:t>
+      </w:r>
+    </w:p>
+    <w:p>
+      <w:pPr>
+        <w:tabs>
+          <w:tab w:val="left" w:pos="3105"/>
+        </w:tabs>
+        <w:rPr>
+          <w:rFonts w:ascii="Times New Roman" w:hAnsi="Times New Roman" w:cs="Times New Roman"/>
+          <w:sz w:val="28"/>
+        </w:rPr>
+      </w:pPr>
+      <w:r>
+        <w:rPr>
+          <w:rFonts w:ascii="Times New Roman" w:hAnsi="Times New Roman" w:cs="Times New Roman"/>
+          <w:sz w:val="28"/>
+        </w:rPr>
+        <w:t xml:space="preserve">С другой стороны, если этот </w:t>
+      </w:r>
+      <w:proofErr w:type="spellStart"/>
+      <w:r>
+        <w:rPr>
+          <w:rFonts w:ascii="Times New Roman" w:hAnsi="Times New Roman" w:cs="Times New Roman"/>
+          <w:sz w:val="28"/>
+        </w:rPr>
+        <w:t>public</w:t>
+      </w:r>
+      <w:proofErr w:type="spellEnd"/>
+      <w:r>
+        <w:rPr>
+          <w:rFonts w:ascii="Times New Roman" w:hAnsi="Times New Roman" w:cs="Times New Roman"/>
+          <w:sz w:val="28"/>
+        </w:rPr>
+        <w:t xml:space="preserve"> API будет иметь множеством сервисов и интерфейсов для общения, стандартизация SOAP и возможность получить описание его сервисов будет гораздо ценнее чем большие издержки в общении и выбор падёт на SOAP.</w:t>
+      </w:r>
     </w:p>
     <w:sectPr>
       <w:footerReference w:type="default" r:id="rId8"/>
@@ -987,7 +1354,7 @@
 </file>
 
 <file path=word/endnotes.xml><?xml version="1.0" encoding="utf-8"?>
-<w:endnotes xmlns:wpc="http://schemas.microsoft.com/office/word/2010/wordprocessingCanvas" xmlns:cx="http://schemas.microsoft.com/office/drawing/2014/chartex" xmlns:cx1="http://schemas.microsoft.com/office/drawing/2015/9/8/chartex" xmlns:mc="http://schemas.openxmlformats.org/markup-compatibility/2006" xmlns:o="urn:schemas-microsoft-com:office:office" xmlns:r="http://schemas.openxmlformats.org/officeDocument/2006/relationships" xmlns:m="http://schemas.openxmlformats.org/officeDocument/2006/math" xmlns:v="urn:schemas-microsoft-com:vml" xmlns:wp14="http://schemas.microsoft.com/office/word/2010/wordprocessingDrawing" xmlns:wp="http://schemas.openxmlformats.org/drawingml/2006/wordprocessingDrawing" xmlns:w10="urn:schemas-microsoft-com:office:word" xmlns:w="http://schemas.openxmlformats.org/wordprocessingml/2006/main" xmlns:w14="http://schemas.microsoft.com/office/word/2010/wordml" xmlns:w15="http://schemas.microsoft.com/office/word/2012/wordml" xmlns:w16se="http://schemas.microsoft.com/office/word/2015/wordml/symex" xmlns:wpg="http://schemas.microsoft.com/office/word/2010/wordprocessingGroup" xmlns:wpi="http://schemas.microsoft.com/office/word/2010/wordprocessingInk" xmlns:wne="http://schemas.microsoft.com/office/word/2006/wordml" xmlns:wps="http://schemas.microsoft.com/office/word/2010/wordprocessingShape" mc:Ignorable="w14 w15 w16se wp14">
+<w:endnotes xmlns:wpc="http://schemas.microsoft.com/office/word/2010/wordprocessingCanvas" xmlns:mc="http://schemas.openxmlformats.org/markup-compatibility/2006" xmlns:o="urn:schemas-microsoft-com:office:office" xmlns:r="http://schemas.openxmlformats.org/officeDocument/2006/relationships" xmlns:m="http://schemas.openxmlformats.org/officeDocument/2006/math" xmlns:v="urn:schemas-microsoft-com:vml" xmlns:wp14="http://schemas.microsoft.com/office/word/2010/wordprocessingDrawing" xmlns:wp="http://schemas.openxmlformats.org/drawingml/2006/wordprocessingDrawing" xmlns:w10="urn:schemas-microsoft-com:office:word" xmlns:w="http://schemas.openxmlformats.org/wordprocessingml/2006/main" xmlns:w14="http://schemas.microsoft.com/office/word/2010/wordml" xmlns:w15="http://schemas.microsoft.com/office/word/2012/wordml" xmlns:wpg="http://schemas.microsoft.com/office/word/2010/wordprocessingGroup" xmlns:wpi="http://schemas.microsoft.com/office/word/2010/wordprocessingInk" xmlns:wne="http://schemas.microsoft.com/office/word/2006/wordml" xmlns:wps="http://schemas.microsoft.com/office/word/2010/wordprocessingShape" mc:Ignorable="w14 w15 wp14">
   <w:endnote w:type="separator" w:id="-1">
     <w:p>
       <w:pPr>
@@ -1012,7 +1379,7 @@
 </file>
 
 <file path=word/footer1.xml><?xml version="1.0" encoding="utf-8"?>
-<w:ftr xmlns:wpc="http://schemas.microsoft.com/office/word/2010/wordprocessingCanvas" xmlns:cx="http://schemas.microsoft.com/office/drawing/2014/chartex" xmlns:cx1="http://schemas.microsoft.com/office/drawing/2015/9/8/chartex" xmlns:mc="http://schemas.openxmlformats.org/markup-compatibility/2006" xmlns:o="urn:schemas-microsoft-com:office:office" xmlns:r="http://schemas.openxmlformats.org/officeDocument/2006/relationships" xmlns:m="http://schemas.openxmlformats.org/officeDocument/2006/math" xmlns:v="urn:schemas-microsoft-com:vml" xmlns:wp14="http://schemas.microsoft.com/office/word/2010/wordprocessingDrawing" xmlns:wp="http://schemas.openxmlformats.org/drawingml/2006/wordprocessingDrawing" xmlns:w10="urn:schemas-microsoft-com:office:word" xmlns:w="http://schemas.openxmlformats.org/wordprocessingml/2006/main" xmlns:w14="http://schemas.microsoft.com/office/word/2010/wordml" xmlns:w15="http://schemas.microsoft.com/office/word/2012/wordml" xmlns:w16se="http://schemas.microsoft.com/office/word/2015/wordml/symex" xmlns:wpg="http://schemas.microsoft.com/office/word/2010/wordprocessingGroup" xmlns:wpi="http://schemas.microsoft.com/office/word/2010/wordprocessingInk" xmlns:wne="http://schemas.microsoft.com/office/word/2006/wordml" xmlns:wps="http://schemas.microsoft.com/office/word/2010/wordprocessingShape" mc:Ignorable="w14 w15 w16se wp14">
+<w:ftr xmlns:wpc="http://schemas.microsoft.com/office/word/2010/wordprocessingCanvas" xmlns:mc="http://schemas.openxmlformats.org/markup-compatibility/2006" xmlns:o="urn:schemas-microsoft-com:office:office" xmlns:r="http://schemas.openxmlformats.org/officeDocument/2006/relationships" xmlns:m="http://schemas.openxmlformats.org/officeDocument/2006/math" xmlns:v="urn:schemas-microsoft-com:vml" xmlns:wp14="http://schemas.microsoft.com/office/word/2010/wordprocessingDrawing" xmlns:wp="http://schemas.openxmlformats.org/drawingml/2006/wordprocessingDrawing" xmlns:w10="urn:schemas-microsoft-com:office:word" xmlns:w="http://schemas.openxmlformats.org/wordprocessingml/2006/main" xmlns:w14="http://schemas.microsoft.com/office/word/2010/wordml" xmlns:w15="http://schemas.microsoft.com/office/word/2012/wordml" xmlns:wpg="http://schemas.microsoft.com/office/word/2010/wordprocessingGroup" xmlns:wpi="http://schemas.microsoft.com/office/word/2010/wordprocessingInk" xmlns:wne="http://schemas.microsoft.com/office/word/2006/wordml" xmlns:wps="http://schemas.microsoft.com/office/word/2010/wordprocessingShape" mc:Ignorable="w14 w15 wp14">
   <w:sdt>
     <w:sdtPr>
       <w:id w:val="-1483693213"/>
@@ -1041,7 +1408,7 @@
           <w:rPr>
             <w:noProof/>
           </w:rPr>
-          <w:t>2</w:t>
+          <w:t>3</w:t>
         </w:r>
         <w:r>
           <w:fldChar w:fldCharType="end"/>
@@ -1058,7 +1425,7 @@
 </file>
 
 <file path=word/footnotes.xml><?xml version="1.0" encoding="utf-8"?>
-<w:footnotes xmlns:wpc="http://schemas.microsoft.com/office/word/2010/wordprocessingCanvas" xmlns:cx="http://schemas.microsoft.com/office/drawing/2014/chartex" xmlns:cx1="http://schemas.microsoft.com/office/drawing/2015/9/8/chartex" xmlns:mc="http://schemas.openxmlformats.org/markup-compatibility/2006" xmlns:o="urn:schemas-microsoft-com:office:office" xmlns:r="http://schemas.openxmlformats.org/officeDocument/2006/relationships" xmlns:m="http://schemas.openxmlformats.org/officeDocument/2006/math" xmlns:v="urn:schemas-microsoft-com:vml" xmlns:wp14="http://schemas.microsoft.com/office/word/2010/wordprocessingDrawing" xmlns:wp="http://schemas.openxmlformats.org/drawingml/2006/wordprocessingDrawing" xmlns:w10="urn:schemas-microsoft-com:office:word" xmlns:w="http://schemas.openxmlformats.org/wordprocessingml/2006/main" xmlns:w14="http://schemas.microsoft.com/office/word/2010/wordml" xmlns:w15="http://schemas.microsoft.com/office/word/2012/wordml" xmlns:w16se="http://schemas.microsoft.com/office/word/2015/wordml/symex" xmlns:wpg="http://schemas.microsoft.com/office/word/2010/wordprocessingGroup" xmlns:wpi="http://schemas.microsoft.com/office/word/2010/wordprocessingInk" xmlns:wne="http://schemas.microsoft.com/office/word/2006/wordml" xmlns:wps="http://schemas.microsoft.com/office/word/2010/wordprocessingShape" mc:Ignorable="w14 w15 w16se wp14">
+<w:footnotes xmlns:wpc="http://schemas.microsoft.com/office/word/2010/wordprocessingCanvas" xmlns:mc="http://schemas.openxmlformats.org/markup-compatibility/2006" xmlns:o="urn:schemas-microsoft-com:office:office" xmlns:r="http://schemas.openxmlformats.org/officeDocument/2006/relationships" xmlns:m="http://schemas.openxmlformats.org/officeDocument/2006/math" xmlns:v="urn:schemas-microsoft-com:vml" xmlns:wp14="http://schemas.microsoft.com/office/word/2010/wordprocessingDrawing" xmlns:wp="http://schemas.openxmlformats.org/drawingml/2006/wordprocessingDrawing" xmlns:w10="urn:schemas-microsoft-com:office:word" xmlns:w="http://schemas.openxmlformats.org/wordprocessingml/2006/main" xmlns:w14="http://schemas.microsoft.com/office/word/2010/wordml" xmlns:w15="http://schemas.microsoft.com/office/word/2012/wordml" xmlns:wpg="http://schemas.microsoft.com/office/word/2010/wordprocessingGroup" xmlns:wpi="http://schemas.microsoft.com/office/word/2010/wordprocessingInk" xmlns:wne="http://schemas.microsoft.com/office/word/2006/wordml" xmlns:wps="http://schemas.microsoft.com/office/word/2010/wordprocessingShape" mc:Ignorable="w14 w15 wp14">
   <w:footnote w:type="separator" w:id="-1">
     <w:p>
       <w:pPr>
@@ -1083,7 +1450,7 @@
 </file>
 
 <file path=word/numbering.xml><?xml version="1.0" encoding="utf-8"?>
-<w:numbering xmlns:wpc="http://schemas.microsoft.com/office/word/2010/wordprocessingCanvas" xmlns:cx="http://schemas.microsoft.com/office/drawing/2014/chartex" xmlns:cx1="http://schemas.microsoft.com/office/drawing/2015/9/8/chartex" xmlns:mc="http://schemas.openxmlformats.org/markup-compatibility/2006" xmlns:o="urn:schemas-microsoft-com:office:office" xmlns:r="http://schemas.openxmlformats.org/officeDocument/2006/relationships" xmlns:m="http://schemas.openxmlformats.org/officeDocument/2006/math" xmlns:v="urn:schemas-microsoft-com:vml" xmlns:wp14="http://schemas.microsoft.com/office/word/2010/wordprocessingDrawing" xmlns:wp="http://schemas.openxmlformats.org/drawingml/2006/wordprocessingDrawing" xmlns:w10="urn:schemas-microsoft-com:office:word" xmlns:w="http://schemas.openxmlformats.org/wordprocessingml/2006/main" xmlns:w14="http://schemas.microsoft.com/office/word/2010/wordml" xmlns:w15="http://schemas.microsoft.com/office/word/2012/wordml" xmlns:w16se="http://schemas.microsoft.com/office/word/2015/wordml/symex" xmlns:wpg="http://schemas.microsoft.com/office/word/2010/wordprocessingGroup" xmlns:wpi="http://schemas.microsoft.com/office/word/2010/wordprocessingInk" xmlns:wne="http://schemas.microsoft.com/office/word/2006/wordml" xmlns:wps="http://schemas.microsoft.com/office/word/2010/wordprocessingShape" mc:Ignorable="w14 w15 w16se wp14">
+<w:numbering xmlns:wpc="http://schemas.microsoft.com/office/word/2010/wordprocessingCanvas" xmlns:mc="http://schemas.openxmlformats.org/markup-compatibility/2006" xmlns:o="urn:schemas-microsoft-com:office:office" xmlns:r="http://schemas.openxmlformats.org/officeDocument/2006/relationships" xmlns:m="http://schemas.openxmlformats.org/officeDocument/2006/math" xmlns:v="urn:schemas-microsoft-com:vml" xmlns:wp14="http://schemas.microsoft.com/office/word/2010/wordprocessingDrawing" xmlns:wp="http://schemas.openxmlformats.org/drawingml/2006/wordprocessingDrawing" xmlns:w10="urn:schemas-microsoft-com:office:word" xmlns:w="http://schemas.openxmlformats.org/wordprocessingml/2006/main" xmlns:w14="http://schemas.microsoft.com/office/word/2010/wordml" xmlns:w15="http://schemas.microsoft.com/office/word/2012/wordml" xmlns:wpg="http://schemas.microsoft.com/office/word/2010/wordprocessingGroup" xmlns:wpi="http://schemas.microsoft.com/office/word/2010/wordprocessingInk" xmlns:wne="http://schemas.microsoft.com/office/word/2006/wordml" xmlns:wps="http://schemas.microsoft.com/office/word/2010/wordprocessingShape" mc:Ignorable="w14 w15 wp14">
   <w:abstractNum w:abstractNumId="0" w15:restartNumberingAfterBreak="0">
     <w:nsid w:val="0139251F"/>
     <w:multiLevelType w:val="hybridMultilevel"/>
@@ -3201,7 +3568,7 @@
 </file>
 
 <file path=word/styles.xml><?xml version="1.0" encoding="utf-8"?>
-<w:styles xmlns:mc="http://schemas.openxmlformats.org/markup-compatibility/2006" xmlns:r="http://schemas.openxmlformats.org/officeDocument/2006/relationships" xmlns:w="http://schemas.openxmlformats.org/wordprocessingml/2006/main" xmlns:w14="http://schemas.microsoft.com/office/word/2010/wordml" xmlns:w15="http://schemas.microsoft.com/office/word/2012/wordml" xmlns:w16se="http://schemas.microsoft.com/office/word/2015/wordml/symex" mc:Ignorable="w14 w15 w16se">
+<w:styles xmlns:mc="http://schemas.openxmlformats.org/markup-compatibility/2006" xmlns:r="http://schemas.openxmlformats.org/officeDocument/2006/relationships" xmlns:w="http://schemas.openxmlformats.org/wordprocessingml/2006/main" xmlns:w14="http://schemas.microsoft.com/office/word/2010/wordml" xmlns:w15="http://schemas.microsoft.com/office/word/2012/wordml" mc:Ignorable="w14 w15">
   <w:docDefaults>
     <w:rPrDefault>
       <w:rPr>
@@ -3840,7 +4207,7 @@
     </w:rPr>
   </w:style>
   <w:style w:type="character" w:customStyle="1" w:styleId="af">
-    <w:name w:val="Заголовок Знак"/>
+    <w:name w:val="Название Знак"/>
     <w:basedOn w:val="a0"/>
     <w:link w:val="ad"/>
     <w:rsid w:val="00640E47"/>
@@ -4153,7 +4520,7 @@
 </file>
 
 <file path=customXml/itemProps1.xml><?xml version="1.0" encoding="utf-8"?>
-<ds:datastoreItem xmlns:ds="http://schemas.openxmlformats.org/officeDocument/2006/customXml" ds:itemID="{C5ACB52C-C7B8-4CC6-9022-7FEC2EA412A4}">
+<ds:datastoreItem xmlns:ds="http://schemas.openxmlformats.org/officeDocument/2006/customXml" ds:itemID="{BF4B8371-C6FC-4F17-9D24-A951F713F437}">
   <ds:schemaRefs>
     <ds:schemaRef ds:uri="http://schemas.openxmlformats.org/officeDocument/2006/bibliography"/>
   </ds:schemaRefs>

</xml_diff>